<commit_message>
updated resume, other info
</commit_message>
<xml_diff>
--- a/resources/Jeffery_A_Brown_Handbill.docx
+++ b/resources/Jeffery_A_Brown_Handbill.docx
@@ -315,7 +315,7 @@
                             <wp:extent cx="640080" cy="640080"/>
                             <wp:effectExtent l="0" t="0" r="0" b="0"/>
                             <wp:docPr id="9" name="Picture 9" descr="A picture containing indoor&#10;&#10;Description automatically generated">
-                              <a:hlinkClick xmlns:a="http://schemas.openxmlformats.org/drawingml/2006/main" r:id="rId8"/>
+                              <a:hlinkClick xmlns:a="http://schemas.openxmlformats.org/drawingml/2006/main" r:id="rId11"/>
                             </wp:docPr>
                             <wp:cNvGraphicFramePr/>
                             <a:graphic xmlns:a="http://schemas.openxmlformats.org/drawingml/2006/main">
@@ -323,12 +323,12 @@
                                 <pic:pic xmlns:pic="http://schemas.openxmlformats.org/drawingml/2006/picture">
                                   <pic:nvPicPr>
                                     <pic:cNvPr id="2" name="Picture 2" descr="A picture containing indoor&#10;&#10;Description automatically generated">
-                                      <a:hlinkClick r:id="rId8"/>
+                                      <a:hlinkClick r:id="rId11"/>
                                     </pic:cNvPr>
                                     <pic:cNvPicPr/>
                                   </pic:nvPicPr>
                                   <pic:blipFill>
-                                    <a:blip r:embed="rId9">
+                                    <a:blip r:embed="rId12">
                                       <a:clrChange>
                                         <a:clrFrom>
                                           <a:srgbClr val="FFFFFF"/>
@@ -404,7 +404,7 @@
                     <pic:cNvPicPr/>
                   </pic:nvPicPr>
                   <pic:blipFill>
-                    <a:blip r:embed="rId11" cstate="print">
+                    <a:blip r:embed="rId13" cstate="print">
                       <a:extLst>
                         <a:ext uri="{28A0092B-C50C-407E-A947-70E740481C1C}">
                           <a14:useLocalDpi xmlns:a14="http://schemas.microsoft.com/office/drawing/2010/main" val="0"/>
@@ -482,7 +482,7 @@
           <w:rFonts w:cstheme="minorHAnsi"/>
         </w:rPr>
       </w:pPr>
-      <w:hyperlink r:id="rId12" w:history="1">
+      <w:hyperlink r:id="rId14" w:history="1">
         <w:r>
           <w:rPr>
             <w:rStyle w:val="Hyperlink"/>
@@ -520,7 +520,7 @@
           <w:rFonts w:cstheme="minorHAnsi"/>
         </w:rPr>
       </w:pPr>
-      <w:hyperlink r:id="rId13" w:history="1">
+      <w:hyperlink r:id="rId15" w:history="1">
         <w:r>
           <w:rPr>
             <w:rStyle w:val="Hyperlink"/>
@@ -864,6 +864,8 @@
         </w:rPr>
         <w:t xml:space="preserve">xperience analyzing wireless telecommunications system performance and </w:t>
       </w:r>
+      <w:bookmarkStart w:id="1" w:name="_GoBack"/>
+      <w:bookmarkEnd w:id="1"/>
       <w:r>
         <w:rPr>
           <w:rFonts w:cstheme="minorHAnsi"/>
@@ -951,7 +953,46 @@
         <w:rPr>
           <w:rFonts w:cstheme="minorHAnsi"/>
         </w:rPr>
-        <w:t xml:space="preserve">tools and techniques that match the need, including Python, Microsoft Power BI, Tableau, </w:t>
+        <w:t xml:space="preserve">tools and techniques that match the need, including </w:t>
+      </w:r>
+      <w:r>
+        <w:rPr>
+          <w:rFonts w:cstheme="minorHAnsi"/>
+          <w:b/>
+        </w:rPr>
+        <w:t>Python</w:t>
+      </w:r>
+      <w:r>
+        <w:rPr>
+          <w:rFonts w:cstheme="minorHAnsi"/>
+        </w:rPr>
+        <w:t xml:space="preserve">, </w:t>
+      </w:r>
+      <w:r>
+        <w:rPr>
+          <w:rFonts w:cstheme="minorHAnsi"/>
+          <w:b/>
+        </w:rPr>
+        <w:t>Microsoft Power BI</w:t>
+      </w:r>
+      <w:r>
+        <w:rPr>
+          <w:rFonts w:cstheme="minorHAnsi"/>
+        </w:rPr>
+        <w:t xml:space="preserve">, </w:t>
+      </w:r>
+      <w:r>
+        <w:rPr>
+          <w:rFonts w:cstheme="minorHAnsi"/>
+          <w:b/>
+        </w:rPr>
+        <w:t>Tableau</w:t>
+      </w:r>
+      <w:r>
+        <w:rPr>
+          <w:rFonts w:cstheme="minorHAnsi"/>
+        </w:rPr>
+        <w:t xml:space="preserve">, </w:t>
       </w:r>
       <w:r>
         <w:rPr>
@@ -1670,7 +1711,7 @@
                     <pic:cNvPicPr/>
                   </pic:nvPicPr>
                   <pic:blipFill>
-                    <a:blip r:embed="rId14" cstate="print">
+                    <a:blip r:embed="rId16" cstate="print">
                       <a:extLst>
                         <a:ext uri="{28A0092B-C50C-407E-A947-70E740481C1C}">
                           <a14:useLocalDpi xmlns:a14="http://schemas.microsoft.com/office/drawing/2010/main" val="0"/>
@@ -1824,8 +1865,6 @@
         </w:rPr>
         <w:t>:</w:t>
       </w:r>
-      <w:bookmarkStart w:id="1" w:name="_GoBack"/>
-      <w:bookmarkEnd w:id="1"/>
       <w:r>
         <w:rPr>
           <w:rFonts w:cstheme="minorHAnsi"/>

</xml_diff>